<commit_message>
Team CV updated. Oliver, can you please look at it.
</commit_message>
<xml_diff>
--- a/Caddie_McGookey_Xu_Ceo.docx
+++ b/Caddie_McGookey_Xu_Ceo.docx
@@ -288,111 +288,332 @@
             <w:tcW w:w="9242" w:type="dxa"/>
           </w:tcPr>
           <w:p>
+            <w:pPr>
+              <w:rPr>
+                <w:rFonts w:ascii="Arial" w:hAnsi="Arial" w:cs="Arial"/>
+                <w:sz w:val="21"/>
+                <w:szCs w:val="21"/>
+              </w:rPr>
+            </w:pPr>
+          </w:p>
+          <w:p>
+            <w:pPr>
+              <w:rPr>
+                <w:rFonts w:ascii="Arial" w:hAnsi="Arial" w:cs="Arial"/>
+                <w:sz w:val="21"/>
+                <w:szCs w:val="21"/>
+              </w:rPr>
+            </w:pPr>
+            <w:r>
+              <w:rPr>
+                <w:rFonts w:ascii="Arial" w:hAnsi="Arial" w:cs="Arial"/>
+                <w:sz w:val="21"/>
+                <w:szCs w:val="21"/>
+              </w:rPr>
+              <w:t xml:space="preserve">Our team consists of two CS students and two IS students. </w:t>
+            </w:r>
+          </w:p>
+          <w:p>
+            <w:pPr>
+              <w:rPr>
+                <w:rFonts w:ascii="Arial" w:hAnsi="Arial" w:cs="Arial"/>
+                <w:sz w:val="21"/>
+                <w:szCs w:val="21"/>
+              </w:rPr>
+            </w:pPr>
+          </w:p>
+          <w:p>
+            <w:pPr>
+              <w:rPr>
+                <w:rFonts w:ascii="Arial" w:hAnsi="Arial" w:cs="Arial"/>
+                <w:sz w:val="21"/>
+                <w:szCs w:val="21"/>
+              </w:rPr>
+            </w:pPr>
+            <w:r>
+              <w:rPr>
+                <w:rFonts w:ascii="Arial" w:hAnsi="Arial" w:cs="Arial"/>
+                <w:sz w:val="21"/>
+                <w:szCs w:val="21"/>
+              </w:rPr>
+              <w:t xml:space="preserve">Although we have never worked together before, we discussed extensively the potential roles and contributions of each team member, and finally decided that each one in the team is bringing an important and valuable contribution: </w:t>
+            </w:r>
+          </w:p>
+          <w:p>
+            <w:pPr>
+              <w:rPr>
+                <w:rFonts w:ascii="Arial" w:hAnsi="Arial" w:cs="Arial"/>
+                <w:sz w:val="21"/>
+                <w:szCs w:val="21"/>
+              </w:rPr>
+            </w:pPr>
+          </w:p>
+          <w:p>
+            <w:pPr>
+              <w:rPr>
+                <w:rFonts w:ascii="Arial" w:hAnsi="Arial" w:cs="Arial"/>
+                <w:color w:val="FF0000"/>
+                <w:sz w:val="21"/>
+                <w:szCs w:val="21"/>
+              </w:rPr>
+            </w:pPr>
+            <w:r>
+              <w:rPr>
+                <w:rFonts w:ascii="Arial" w:hAnsi="Arial" w:cs="Arial"/>
+                <w:sz w:val="21"/>
+                <w:szCs w:val="21"/>
+              </w:rPr>
+              <w:t>student #1 (</w:t>
+            </w:r>
+            <w:r>
+              <w:rPr>
+                <w:rFonts w:ascii="Arial" w:hAnsi="Arial" w:cs="Arial"/>
+                <w:sz w:val="21"/>
+                <w:szCs w:val="21"/>
+              </w:rPr>
+              <w:t>Oliver Caddie</w:t>
+            </w:r>
+            <w:r>
+              <w:rPr>
+                <w:rFonts w:ascii="Arial" w:hAnsi="Arial" w:cs="Arial"/>
+                <w:sz w:val="21"/>
+                <w:szCs w:val="21"/>
+              </w:rPr>
+              <w:t xml:space="preserve">) </w:t>
+            </w:r>
+            <w:r>
+              <w:rPr>
+                <w:rFonts w:ascii="Arial" w:hAnsi="Arial" w:cs="Arial"/>
+                <w:color w:val="FF0000"/>
+                <w:sz w:val="21"/>
+                <w:szCs w:val="21"/>
+              </w:rPr>
+              <w:t xml:space="preserve">is proficient at mobile development, and very knowledgeable of C/C++ and Java programming Languages; </w:t>
+            </w:r>
+          </w:p>
+          <w:p>
+            <w:pPr>
+              <w:rPr>
+                <w:rFonts w:ascii="Arial" w:hAnsi="Arial" w:cs="Arial"/>
+                <w:sz w:val="21"/>
+                <w:szCs w:val="21"/>
+              </w:rPr>
+            </w:pPr>
+          </w:p>
+          <w:p>
+            <w:pPr>
+              <w:rPr>
+                <w:rFonts w:ascii="Arial" w:hAnsi="Arial" w:cs="Arial"/>
+                <w:sz w:val="21"/>
+                <w:szCs w:val="21"/>
+              </w:rPr>
+            </w:pPr>
+            <w:r>
+              <w:rPr>
+                <w:rFonts w:ascii="Arial" w:hAnsi="Arial" w:cs="Arial"/>
+                <w:sz w:val="21"/>
+                <w:szCs w:val="21"/>
+              </w:rPr>
+              <w:t>S</w:t>
+            </w:r>
+            <w:r>
+              <w:rPr>
+                <w:rFonts w:ascii="Arial" w:hAnsi="Arial" w:cs="Arial"/>
+                <w:sz w:val="21"/>
+                <w:szCs w:val="21"/>
+              </w:rPr>
+              <w:t xml:space="preserve">tudent #2 </w:t>
+            </w:r>
+            <w:r>
+              <w:rPr>
+                <w:rFonts w:ascii="Arial" w:hAnsi="Arial" w:cs="Arial"/>
+                <w:sz w:val="21"/>
+                <w:szCs w:val="21"/>
+              </w:rPr>
+              <w:t>(</w:t>
+            </w:r>
+            <w:proofErr w:type="spellStart"/>
+            <w:r>
+              <w:rPr>
+                <w:rFonts w:ascii="Arial" w:hAnsi="Arial" w:cs="Arial"/>
+                <w:sz w:val="21"/>
+                <w:szCs w:val="21"/>
+              </w:rPr>
+              <w:t>Larysa</w:t>
+            </w:r>
+            <w:proofErr w:type="spellEnd"/>
+            <w:r>
+              <w:rPr>
+                <w:rFonts w:ascii="Arial" w:hAnsi="Arial" w:cs="Arial"/>
+                <w:sz w:val="21"/>
+                <w:szCs w:val="21"/>
+              </w:rPr>
+              <w:t xml:space="preserve"> </w:t>
+            </w:r>
+            <w:proofErr w:type="spellStart"/>
+            <w:r>
+              <w:rPr>
+                <w:rFonts w:ascii="Arial" w:hAnsi="Arial" w:cs="Arial"/>
+                <w:sz w:val="21"/>
+                <w:szCs w:val="21"/>
+              </w:rPr>
+              <w:t>McGookey</w:t>
+            </w:r>
+            <w:proofErr w:type="spellEnd"/>
+            <w:r>
+              <w:rPr>
+                <w:rFonts w:ascii="Arial" w:hAnsi="Arial" w:cs="Arial"/>
+                <w:sz w:val="21"/>
+                <w:szCs w:val="21"/>
+              </w:rPr>
+              <w:t xml:space="preserve">) is knowledgeable of </w:t>
+            </w:r>
+            <w:r>
+              <w:t>C#, C, Java</w:t>
+            </w:r>
+            <w:r>
+              <w:t xml:space="preserve">, </w:t>
+            </w:r>
+            <w:r>
+              <w:t>HTML, Java Script, PHP</w:t>
+            </w:r>
+            <w:r>
+              <w:t xml:space="preserve"> programming languages.</w:t>
+            </w:r>
             <w:bookmarkStart w:id="0" w:name="_GoBack"/>
             <w:bookmarkEnd w:id="0"/>
           </w:p>
           <w:p>
-            <w:r>
-              <w:t>Our team consists of two CS students and two IS students.</w:t>
-            </w:r>
-            <w:r>
-              <w:t xml:space="preserve"> </w:t>
-            </w:r>
-          </w:p>
-          <w:p/>
-          <w:p/>
-          <w:p>
-            <w:r>
+            <w:pPr>
+              <w:rPr>
+                <w:rFonts w:ascii="Arial" w:hAnsi="Arial" w:cs="Arial"/>
+                <w:sz w:val="21"/>
+                <w:szCs w:val="21"/>
+              </w:rPr>
+            </w:pPr>
+          </w:p>
+          <w:p>
+            <w:pPr>
+              <w:rPr>
+                <w:rFonts w:ascii="Arial" w:hAnsi="Arial" w:cs="Arial"/>
+                <w:sz w:val="21"/>
+                <w:szCs w:val="21"/>
+              </w:rPr>
+            </w:pPr>
+            <w:r>
+              <w:rPr>
+                <w:rFonts w:ascii="Arial" w:hAnsi="Arial" w:cs="Arial"/>
+                <w:sz w:val="21"/>
+                <w:szCs w:val="21"/>
+              </w:rPr>
               <w:t>S</w:t>
             </w:r>
             <w:r>
+              <w:rPr>
+                <w:rFonts w:ascii="Arial" w:hAnsi="Arial" w:cs="Arial"/>
+                <w:sz w:val="21"/>
+                <w:szCs w:val="21"/>
+              </w:rPr>
               <w:t>tudent #3 (</w:t>
             </w:r>
             <w:proofErr w:type="spellStart"/>
             <w:r>
+              <w:rPr>
+                <w:rFonts w:ascii="Arial" w:hAnsi="Arial" w:cs="Arial"/>
+                <w:sz w:val="21"/>
+                <w:szCs w:val="21"/>
+              </w:rPr>
               <w:t>Keyuxu</w:t>
             </w:r>
             <w:proofErr w:type="spellEnd"/>
             <w:r>
-              <w:t xml:space="preserve">) is proficient </w:t>
-            </w:r>
-            <w:r>
-              <w:t>within an</w:t>
-            </w:r>
-            <w:r>
-              <w:t xml:space="preserve"> IS </w:t>
-            </w:r>
-            <w:r>
-              <w:t>context</w:t>
-            </w:r>
-            <w:r>
-              <w:t xml:space="preserve"> (UML, Business Process Modelling, Data Analysis, Project Management, and Enterprise Architecture). </w:t>
-            </w:r>
-            <w:r>
-              <w:t xml:space="preserve">Also – with </w:t>
-            </w:r>
-            <w:r>
-              <w:t>knowledge of Html</w:t>
-            </w:r>
-            <w:r>
-              <w:t xml:space="preserve"> – </w:t>
+              <w:rPr>
+                <w:rFonts w:ascii="Arial" w:hAnsi="Arial" w:cs="Arial"/>
+                <w:sz w:val="21"/>
+                <w:szCs w:val="21"/>
+              </w:rPr>
+              <w:t xml:space="preserve">) is proficient within an IS context (UML, Business Process Modelling, Data Analysis, Project Management, and Enterprise Architecture). Also – with knowledge of Html – </w:t>
             </w:r>
             <w:proofErr w:type="gramStart"/>
             <w:r>
-              <w:t>can</w:t>
-            </w:r>
-            <w:r>
-              <w:t xml:space="preserve"> </w:t>
-            </w:r>
-            <w:r>
-              <w:t xml:space="preserve"> do</w:t>
+              <w:rPr>
+                <w:rFonts w:ascii="Arial" w:hAnsi="Arial" w:cs="Arial"/>
+                <w:sz w:val="21"/>
+                <w:szCs w:val="21"/>
+              </w:rPr>
+              <w:t>can  do</w:t>
             </w:r>
             <w:proofErr w:type="gramEnd"/>
             <w:r>
-              <w:t xml:space="preserve"> frontend web development</w:t>
-            </w:r>
-            <w:r>
-              <w:t>.</w:t>
-            </w:r>
-          </w:p>
-          <w:p/>
-          <w:p>
-            <w:r>
-              <w:t>Student #4(Hai Cao) is p</w:t>
-            </w:r>
-            <w:r>
-              <w:t>roficien</w:t>
-            </w:r>
-            <w:r>
-              <w:t>t</w:t>
-            </w:r>
-            <w:r>
-              <w:t xml:space="preserve"> in data analysis, business </w:t>
-            </w:r>
-            <w:r>
-              <w:t xml:space="preserve">process </w:t>
-            </w:r>
-            <w:r>
-              <w:t>mode</w:t>
-            </w:r>
-            <w:r>
-              <w:t>l</w:t>
-            </w:r>
-            <w:r>
-              <w:t xml:space="preserve">ling, </w:t>
-            </w:r>
-            <w:r>
-              <w:t>enterprise</w:t>
-            </w:r>
-            <w:r>
-              <w:t xml:space="preserve"> systems</w:t>
-            </w:r>
-            <w:r>
-              <w:t xml:space="preserve"> architecture. He also has good command over HTML, CSS.</w:t>
-            </w:r>
-          </w:p>
-          <w:p/>
-          <w:p/>
+              <w:rPr>
+                <w:rFonts w:ascii="Arial" w:hAnsi="Arial" w:cs="Arial"/>
+                <w:sz w:val="21"/>
+                <w:szCs w:val="21"/>
+              </w:rPr>
+              <w:t xml:space="preserve"> frontend web development.</w:t>
+            </w:r>
+          </w:p>
+          <w:p>
+            <w:pPr>
+              <w:rPr>
+                <w:rFonts w:ascii="Arial" w:hAnsi="Arial" w:cs="Arial"/>
+                <w:sz w:val="21"/>
+                <w:szCs w:val="21"/>
+              </w:rPr>
+            </w:pPr>
+          </w:p>
+          <w:p>
+            <w:pPr>
+              <w:rPr>
+                <w:rFonts w:ascii="Arial" w:hAnsi="Arial" w:cs="Arial"/>
+                <w:sz w:val="21"/>
+                <w:szCs w:val="21"/>
+              </w:rPr>
+            </w:pPr>
+            <w:r>
+              <w:rPr>
+                <w:rFonts w:ascii="Arial" w:hAnsi="Arial" w:cs="Arial"/>
+                <w:sz w:val="21"/>
+                <w:szCs w:val="21"/>
+              </w:rPr>
+              <w:t>Student #4(Hai Cao) is proficient in data analysis, business process modelling, enterprise systems architecture. He also has good command over HTML, CSS.</w:t>
+            </w:r>
+          </w:p>
+          <w:p>
+            <w:pPr>
+              <w:rPr>
+                <w:rFonts w:ascii="Arial" w:hAnsi="Arial" w:cs="Arial"/>
+                <w:sz w:val="21"/>
+                <w:szCs w:val="21"/>
+              </w:rPr>
+            </w:pPr>
+          </w:p>
+          <w:p>
+            <w:pPr>
+              <w:rPr>
+                <w:rFonts w:ascii="Arial" w:hAnsi="Arial" w:cs="Arial"/>
+                <w:sz w:val="21"/>
+                <w:szCs w:val="21"/>
+              </w:rPr>
+            </w:pPr>
+            <w:r>
+              <w:rPr>
+                <w:rFonts w:ascii="Arial" w:hAnsi="Arial" w:cs="Arial"/>
+                <w:sz w:val="21"/>
+                <w:szCs w:val="21"/>
+              </w:rPr>
+              <w:t>We aim at undertaking a project that allows each one of us to bring to the table our best skills.</w:t>
+            </w:r>
+          </w:p>
+          <w:p>
+            <w:pPr>
+              <w:rPr>
+                <w:rFonts w:ascii="Arial" w:hAnsi="Arial" w:cs="Arial"/>
+                <w:sz w:val="21"/>
+                <w:szCs w:val="21"/>
+              </w:rPr>
+            </w:pPr>
+          </w:p>
         </w:tc>
       </w:tr>
     </w:tbl>
@@ -469,7 +690,7 @@
                 <v:shape id="_x0000_i1025" type="#_x0000_t75" style="width:146pt;height:139.5pt" o:ole="">
                   <v:imagedata r:id="rId6" o:title=""/>
                 </v:shape>
-                <o:OLEObject Type="Embed" ProgID="PBrush" ShapeID="_x0000_i1025" DrawAspect="Content" ObjectID="_1612974056" r:id="rId7"/>
+                <o:OLEObject Type="Embed" ProgID="PBrush" ShapeID="_x0000_i1025" DrawAspect="Content" ObjectID="_1612976206" r:id="rId7"/>
               </w:object>
             </w:r>
           </w:p>
@@ -832,10 +1053,10 @@
         <w:tblLook w:val="04A0" w:firstRow="1" w:lastRow="0" w:firstColumn="1" w:lastColumn="0" w:noHBand="0" w:noVBand="1"/>
       </w:tblPr>
       <w:tblGrid>
-        <w:gridCol w:w="1349"/>
-        <w:gridCol w:w="1810"/>
-        <w:gridCol w:w="2670"/>
-        <w:gridCol w:w="3187"/>
+        <w:gridCol w:w="1341"/>
+        <w:gridCol w:w="1802"/>
+        <w:gridCol w:w="2664"/>
+        <w:gridCol w:w="3209"/>
       </w:tblGrid>
       <w:tr>
         <w:tc>
@@ -876,9 +1097,46 @@
             <w:vMerge w:val="restart"/>
           </w:tcPr>
           <w:p>
-            <w:pPr>
-              <w:jc w:val="center"/>
-            </w:pPr>
+            <w:r>
+              <w:rPr>
+                <w:noProof/>
+              </w:rPr>
+              <w:drawing>
+                <wp:inline distT="0" distB="0" distL="0" distR="0" wp14:anchorId="334DD39D" wp14:editId="27027A31">
+                  <wp:extent cx="1069490" cy="1245361"/>
+                  <wp:effectExtent l="0" t="0" r="0" b="0"/>
+                  <wp:docPr id="1" name="Picture 1"/>
+                  <wp:cNvGraphicFramePr>
+                    <a:graphicFrameLocks xmlns:a="http://schemas.openxmlformats.org/drawingml/2006/main" noChangeAspect="1"/>
+                  </wp:cNvGraphicFramePr>
+                  <a:graphic xmlns:a="http://schemas.openxmlformats.org/drawingml/2006/main">
+                    <a:graphicData uri="http://schemas.openxmlformats.org/drawingml/2006/picture">
+                      <pic:pic xmlns:pic="http://schemas.openxmlformats.org/drawingml/2006/picture">
+                        <pic:nvPicPr>
+                          <pic:cNvPr id="1" name=""/>
+                          <pic:cNvPicPr/>
+                        </pic:nvPicPr>
+                        <pic:blipFill>
+                          <a:blip r:embed="rId8"/>
+                          <a:stretch>
+                            <a:fillRect/>
+                          </a:stretch>
+                        </pic:blipFill>
+                        <pic:spPr>
+                          <a:xfrm>
+                            <a:off x="0" y="0"/>
+                            <a:ext cx="1111905" cy="1294751"/>
+                          </a:xfrm>
+                          <a:prstGeom prst="rect">
+                            <a:avLst/>
+                          </a:prstGeom>
+                        </pic:spPr>
+                      </pic:pic>
+                    </a:graphicData>
+                  </a:graphic>
+                </wp:inline>
+              </w:drawing>
+            </w:r>
           </w:p>
         </w:tc>
       </w:tr>
@@ -1277,7 +1535,7 @@
                           <pic:cNvPicPr/>
                         </pic:nvPicPr>
                         <pic:blipFill>
-                          <a:blip r:embed="rId8" cstate="print">
+                          <a:blip r:embed="rId9" cstate="print">
                             <a:extLst>
                               <a:ext uri="{28A0092B-C50C-407E-A947-70E740481C1C}">
                                 <a14:useLocalDpi xmlns:a14="http://schemas.microsoft.com/office/drawing/2010/main" val="0"/>
@@ -1935,7 +2193,7 @@
                       <wp:cNvGraphicFramePr/>
                       <a:graphic xmlns:a="http://schemas.openxmlformats.org/drawingml/2006/main">
                         <a:graphicData uri="http://schemas.microsoft.com/office/word/2010/wordprocessingInk">
-                          <w14:contentPart bwMode="auto" r:id="rId9">
+                          <w14:contentPart bwMode="auto" r:id="rId10">
                             <w14:nvContentPartPr>
                               <w14:cNvContentPartPr/>
                             </w14:nvContentPartPr>
@@ -1952,7 +2210,7 @@
                 <mc:Fallback>
                   <w:pict>
                     <v:shape w14:anchorId="40C032FB" id="Ink 13" o:spid="_x0000_s1026" type="#_x0000_t75" style="position:absolute;margin-left:91.95pt;margin-top:527.2pt;width:2.9pt;height:2.3pt;z-index:251662336;visibility:visible;mso-wrap-style:square;mso-wrap-distance-left:9pt;mso-wrap-distance-top:0;mso-wrap-distance-right:9pt;mso-wrap-distance-bottom:0;mso-position-horizontal:absolute;mso-position-horizontal-relative:text;mso-position-vertical:absolute;mso-position-vertical-relative:text" o:gfxdata="UEsDBBQABgAIAAAAIQCbMyc3DAEAAC0CAAATAAAAW0NvbnRlbnRfVHlwZXNdLnhtbISRsU7DMBRF&#10;dyT+wfKKEqcdEEJJOpAyAkLlAyz7JbHqPFt+JrR/j5O2C1AyeLD97rlHdrk5DJaNEMg4rPgqLzgD&#10;VE4b7Cr+sXvOHjijKFFL6xAqfgTim/r2ptwdPRBLaaSK9zH6RyFI9TBIyp0HTDetC4OMaRs64aXa&#10;yw7EuijuhXIYAWMWJwavywZa+Wkj2x7S8ckkgCXOnk6DU1fFpffWKBmTqRhR/2jJzg15Ss4z1BtP&#10;d0mDiz8bppvrBefca3qaYDSwNxniixyShtCBBKxd41T+P2OSHChzbWsU5E2g7Zy6OF1jG9yLtFYL&#10;9DQy2CWWdl8YYFxA/RJtUuwdxgtdzJ9dfwMAAP//AwBQSwMEFAAGAAgAAAAhADj9If/WAAAAlAEA&#10;AAsAAABfcmVscy8ucmVsc6SQwWrDMAyG74O9g9F9cZrDGKNOL6PQa+kewNiKYxpbRjLZ+vYzg8Ey&#10;ettRv9D3iX9/+EyLWpElUjaw63pQmB35mIOB98vx6QWUVJu9XSijgRsKHMbHh/0ZF1vbkcyxiGqU&#10;LAbmWsur1uJmTFY6KpjbZiJOtraRgy7WXW1APfT9s+bfDBg3THXyBvjkB1CXW2nmP+wUHZPQVDtH&#10;SdM0RXePqj195DOujWI5YDXgWb5DxrVrz4G+79390xvYljm6I9uEb+S2fhyoZT96vely/AIAAP//&#10;AwBQSwMEFAAGAAgAAAAhADPU9VWGAQAALAMAAA4AAABkcnMvZTJvRG9jLnhtbJxSQW7CMBC8V+of&#10;LN9LYmgriAgciipxKOXQPsB1bGI19kZrQ+D33QQo0KqqxCVa78SzMzseT7euYhuNwYLPueilnGmv&#10;oLB+lfP3t+e7IWchSl/ICrzO+U4HPp3c3oybOtN9KKEqNDIi8SFr6pyXMdZZkgRVaidDD2rtCTSA&#10;TkY64iopUDbE7qqkn6aPSQNY1AhKh0Dd2R7kk47fGK3iqzFBR1blfCSGJC9SkaZUIBWD0YCzj67z&#10;wJPJWGYrlHVp1UGSvEKRk9aTgG+qmYySrdH+onJWIQQwsafAJWCMVbrzQ85E+sPZ3H+2rsS9WmOm&#10;wEft41JiPO6uA64Z4SraQPMCBaUj1xH4gZHW838Ye9EzUGtHevaJoK5kpOcQSlsHWnNmi5zjvBAn&#10;/X7zdHKwxJOvxWaJrP1fUC5eOtJExhmdKJyj+cXlbUKSA/QX79agaxMhuWybcwp/1367wPU2MkVN&#10;MRw8EqAIEUJQeca7v3+ccrZ9Gn2R8/m5lXX2yCdfAAAA//8DAFBLAwQUAAYACAAAACEAeRi8nb8A&#10;AAAhAQAAGQAAAGRycy9fcmVscy9lMm9Eb2MueG1sLnJlbHOEz7FqxDAMBuC90Hcw2hslHcpR4mQ5&#10;DrKWFG41jpKYxLKxnNJ7+3rswcENGoTQ90tt/+t39UNJXGANTVWDIrZhcrxo+B4vbydQkg1PZg9M&#10;Gm4k0HevL+0X7SaXJVldFFUUFg1rzvETUexK3kgVInGZzCF5k0ubFozGbmYhfK/rD0z/DejuTDVM&#10;GtIwNaDGWyzJz+0wz87SOdjDE+cHEWgPycFf/V5QkxbKGhxvWKqpyqGAXYt3j3V/AAAA//8DAFBL&#10;AwQUAAYACAAAACEA96qGqN8AAAANAQAADwAAAGRycy9kb3ducmV2LnhtbEyPQU/DMAyF70j8h8hI&#10;XNCWDgq0pemEkLjBYWPTrl5j2kLjVEnWlX9Ptgvc/Oyn5++Vy8n0YiTnO8sKFvMEBHFtdceNgs3H&#10;6ywD4QOyxt4yKfghD8vq8qLEQtsjr2hch0bEEPYFKmhDGAopfd2SQT+3A3G8fVpnMETpGqkdHmO4&#10;6eVtkjxIgx3HDy0O9NJS/b0+GAW8fd/ZbOUofau/pu2ItFm4G6Wur6bnJxCBpvBnhhN+RIcqMu3t&#10;gbUXfdTZXR6tcUju0xTEyZLljyD251WegKxK+b9F9QsAAP//AwBQSwMEFAAGAAgAAAAhACO0xckT&#10;AgAA3wUAABAAAABkcnMvaW5rL2luazEueG1stFRRb5swEH6f1P9guQ97CWAgIQkqqfbQSJM2bVo7&#10;aXuk4IJVbCJjQvLvdxhwogGTKnWyBMed7/N3fOe7uz/xAh2prFgpIuzaBCMqkjJlIovwz6e9tcGo&#10;UrFI46IUNMJnWuH73c2HOyZeeRHCEwGCqFqLFxHOlTqEjtM0jd34dikzxyPEdz6L169f8K7PSukL&#10;E0zBkdXgSkqh6Em1YCFLI5yoEzH7AfuxrGVCTbj1yOSyQ8k4oftS8lgZxDwWghZIxBx4/8JInQ9g&#10;MDgnoxIjzqBgy7Pd5Xq5ediCIz5F+Oq7BooVMOHYmcb8/R8w92PMlpbvrYM1Rj2llB7nOH37NAMQ&#10;gLImPZtNf5hO346yHS14OP/jv8vyQKVi9KJxp0gfOKOk+9bidCpJWpVF3TYGRse4qEEvl5DL2a4z&#10;ocYYD4R5VzwQZRbvmtyULmN2rUSzcH+Vm9KxVBOIoNobEXv5egl6SK1VHzF3buh9xTiFScAP5hKq&#10;Copv3Y9K6nnhEXdrEc/yNk8kCN1l6Pu276/aZhvO6675gPks6yo3eM/ycqF1xFTaFdewVOWmMYhN&#10;Vqalr9tiKjWnLMvVv3J7gjrZ0J0YVLrhUT+uftCXCN/qWYV0ZufQhbgIlrf1A0QQWXwkw1pgMqwF&#10;RLqlrYBs9F5vBa/OtDyCfKuzV8g1boC2XLKGKKzh52pqhjsIuPsDAAD//wMAUEsBAi0AFAAGAAgA&#10;AAAhAJszJzcMAQAALQIAABMAAAAAAAAAAAAAAAAAAAAAAFtDb250ZW50X1R5cGVzXS54bWxQSwEC&#10;LQAUAAYACAAAACEAOP0h/9YAAACUAQAACwAAAAAAAAAAAAAAAAA9AQAAX3JlbHMvLnJlbHNQSwEC&#10;LQAUAAYACAAAACEAM9T1VYYBAAAsAwAADgAAAAAAAAAAAAAAAAA8AgAAZHJzL2Uyb0RvYy54bWxQ&#10;SwECLQAUAAYACAAAACEAeRi8nb8AAAAhAQAAGQAAAAAAAAAAAAAAAADuAwAAZHJzL19yZWxzL2Uy&#10;b0RvYy54bWwucmVsc1BLAQItABQABgAIAAAAIQD3qoao3wAAAA0BAAAPAAAAAAAAAAAAAAAAAOQE&#10;AABkcnMvZG93bnJldi54bWxQSwECLQAUAAYACAAAACEAI7TFyRMCAADfBQAAEAAAAAAAAAAAAAAA&#10;AADwBQAAZHJzL2luay9pbmsxLnhtbFBLBQYAAAAABgAGAHgBAAAxCAAAAAA=&#10;">
-                      <v:imagedata r:id="rId10" o:title=""/>
+                      <v:imagedata r:id="rId11" o:title=""/>
                     </v:shape>
                   </w:pict>
                 </mc:Fallback>
@@ -1980,7 +2238,7 @@
                       <wp:cNvGraphicFramePr/>
                       <a:graphic xmlns:a="http://schemas.openxmlformats.org/drawingml/2006/main">
                         <a:graphicData uri="http://schemas.microsoft.com/office/word/2010/wordprocessingInk">
-                          <w14:contentPart bwMode="auto" r:id="rId11">
+                          <w14:contentPart bwMode="auto" r:id="rId12">
                             <w14:nvContentPartPr>
                               <w14:cNvContentPartPr/>
                             </w14:nvContentPartPr>
@@ -1997,7 +2255,7 @@
                 <mc:Fallback>
                   <w:pict>
                     <v:shape w14:anchorId="46162F88" id="Ink 12" o:spid="_x0000_s1026" type="#_x0000_t75" style="position:absolute;margin-left:109.45pt;margin-top:226.05pt;width:1.45pt;height:1.45pt;z-index:251661312;visibility:visible;mso-wrap-style:square;mso-wrap-distance-left:9pt;mso-wrap-distance-top:0;mso-wrap-distance-right:9pt;mso-wrap-distance-bottom:0;mso-position-horizontal:absolute;mso-position-horizontal-relative:text;mso-position-vertical:absolute;mso-position-vertical-relative:text" o:gfxdata="UEsDBBQABgAIAAAAIQCbMyc3DAEAAC0CAAATAAAAW0NvbnRlbnRfVHlwZXNdLnhtbISRsU7DMBRF&#10;dyT+wfKKEqcdEEJJOpAyAkLlAyz7JbHqPFt+JrR/j5O2C1AyeLD97rlHdrk5DJaNEMg4rPgqLzgD&#10;VE4b7Cr+sXvOHjijKFFL6xAqfgTim/r2ptwdPRBLaaSK9zH6RyFI9TBIyp0HTDetC4OMaRs64aXa&#10;yw7EuijuhXIYAWMWJwavywZa+Wkj2x7S8ckkgCXOnk6DU1fFpffWKBmTqRhR/2jJzg15Ss4z1BtP&#10;d0mDiz8bppvrBefca3qaYDSwNxniixyShtCBBKxd41T+P2OSHChzbWsU5E2g7Zy6OF1jG9yLtFYL&#10;9DQy2CWWdl8YYFxA/RJtUuwdxgtdzJ9dfwMAAP//AwBQSwMEFAAGAAgAAAAhADj9If/WAAAAlAEA&#10;AAsAAABfcmVscy8ucmVsc6SQwWrDMAyG74O9g9F9cZrDGKNOL6PQa+kewNiKYxpbRjLZ+vYzg8Ey&#10;ettRv9D3iX9/+EyLWpElUjaw63pQmB35mIOB98vx6QWUVJu9XSijgRsKHMbHh/0ZF1vbkcyxiGqU&#10;LAbmWsur1uJmTFY6KpjbZiJOtraRgy7WXW1APfT9s+bfDBg3THXyBvjkB1CXW2nmP+wUHZPQVDtH&#10;SdM0RXePqj195DOujWI5YDXgWb5DxrVrz4G+79390xvYljm6I9uEb+S2fhyoZT96vely/AIAAP//&#10;AwBQSwMEFAAGAAgAAAAhAPQeBlF8AQAAKAMAAA4AAABkcnMvZTJvRG9jLnhtbJxSy07DMBC8I/EP&#10;lu80SUEVRE16oELqgdIDfIDr2I1F7I3WTpP+PZu2oS0IIfUS7SOendnZ6ayzFdsq9AZcxpNRzJly&#10;EgrjNhn/eH+5e+TMB+EKUYFTGd8pz2f57c20rVM1hhKqQiEjEOfTts54GUKdRpGXpbLCj6BWjpoa&#10;0IpAKW6iAkVL6LaKxnE8iVrAokaQynuqzg9Nnu/xtVYyvGntVWBVxp/imOiFIcAhWB+DKJ+KdIOi&#10;Lo08UhJXMLLCOCLwDTUXQbAGzS8oaySCBx1GEmwEWhup9npIWRL/ULZwn72q5EE2mEpwQbmwEhiG&#10;3e0b14ywFWfr9hUKckc0AfgRkdbzvxkH0nOQjSU+B0dQVSLQOfjS1J4zTE2RcVwUyYm/2z6fFKzw&#10;pGu5XSHr/0/GnDlhiRMJZ5SROYP45eVr6kTH1l+4nUbbO0J0WZdxuoJd/90brrrAJBXvJ1SWVO+D&#10;M8zD22HC2eZp7IXH53lP6ezA8y8AAAD//wMAUEsDBBQABgAIAAAAIQB5GLydvwAAACEBAAAZAAAA&#10;ZHJzL19yZWxzL2Uyb0RvYy54bWwucmVsc4TPsWrEMAwG4L3QdzDaGyUdylHiZDkOspYUbjWOkpjE&#10;srGc0nv7euzBwQ0ahND3S23/63f1Q0lcYA1NVYMitmFyvGj4Hi9vJ1CSDU9mD0wabiTQd68v7Rft&#10;JpclWV0UVRQWDWvO8RNR7EreSBUicZnMIXmTS5sWjMZuZiF8r+sPTP8N6O5MNUwa0jA1oMZbLMnP&#10;7TDPztI52MMT5wcRaA/JwV/9XlCTFsoaHG9YqqnKoYBdi3ePdX8AAAD//wMAUEsDBBQABgAIAAAA&#10;IQBF2x9I3gAAAAsBAAAPAAAAZHJzL2Rvd25yZXYueG1sTI9BT4QwEIXvJv6HZky8uS3ENQtSNhsT&#10;Ew9qEP0BhY5ApFNCuyz775096XHevHnzvWK/ulEsOIfBk4Zko0Agtd4O1Gn4+ny+24EI0ZA1oyfU&#10;cMYA+/L6qjC59Sf6wKWOneAQCrnR0Mc45VKGtkdnwsZPSLz79rMzkce5k3Y2Jw53o0yVepDODMQf&#10;ejPhU4/tT310GqrDW0W1qrpzVr0vry+N5cNM69ub9fAIIuIa/8xwwWd0KJmp8UeyQYwa0mSXsVXD&#10;/TZNQLAjZQlEc1G2CmRZyP8dyl8AAAD//wMAUEsDBBQABgAIAAAAIQCWt+8OAAIAAK8FAAAQAAAA&#10;ZHJzL2luay9pbmsxLnhtbLRUUW+bMBB+n7T/YHkPewlgIE0IKqn20EiTOrVaW6l7pOCCVTCRbULy&#10;73sYcKIBkyZtsoTsO9933/Gd7/rmWBboQIVkFY+waxOMKE+qlPEsws9POyvASKqYp3FRcRrhE5X4&#10;Zvv50zXj72URwhcBApftriwinCu1Dx2naRq78e1KZI5HiO985+8/7vC2j0rpG+NMQUo5mJKKK3pU&#10;LVjI0ggn6kjMfcB+rGqRUONuLSI531AiTuiuEmWsDGIec04LxOMSeL9gpE572DDIk1GBUcmgYMuz&#10;3eV6GdxuwBAfI3xxroGiBCYldqYxf/0HzN0Ys6Xle+vVGqOeUkoPc5zuv80ArEBZE57Nht9Oh29G&#10;0Y4WPJz/8Q+i2lOhGD1r3CnSO04o6c5anE4lQWVV1G1jYHSIixr0cgk553adCTXGeCDMP8UDUWbx&#10;LslN6TJm10o0C/dbuSkdSzWBCKr9JWIvXy9BD6m16j3mzQ29r1hJYRKUe/MIlYTiW/OjEnpeeMTd&#10;WMSzvOCJrEJ3GXpr2wv8ttmGfN0zHzBfRS1zg/cqzg9ae0ylXXENS1VuGoPY5Mq09GVbTIXmlGW5&#10;+lNsT1AHG7oTg0o3POrH1U/6FuEvelYhHdkZdCEEucj1vc0KEUQWX8mwFpgMawGebrU7K7jy9eXh&#10;Z+lUhgsIsv0AAAD//wMAUEsBAi0AFAAGAAgAAAAhAJszJzcMAQAALQIAABMAAAAAAAAAAAAAAAAA&#10;AAAAAFtDb250ZW50X1R5cGVzXS54bWxQSwECLQAUAAYACAAAACEAOP0h/9YAAACUAQAACwAAAAAA&#10;AAAAAAAAAAA9AQAAX3JlbHMvLnJlbHNQSwECLQAUAAYACAAAACEA9B4GUXwBAAAoAwAADgAAAAAA&#10;AAAAAAAAAAA8AgAAZHJzL2Uyb0RvYy54bWxQSwECLQAUAAYACAAAACEAeRi8nb8AAAAhAQAAGQAA&#10;AAAAAAAAAAAAAADkAwAAZHJzL19yZWxzL2Uyb0RvYy54bWwucmVsc1BLAQItABQABgAIAAAAIQBF&#10;2x9I3gAAAAsBAAAPAAAAAAAAAAAAAAAAANoEAABkcnMvZG93bnJldi54bWxQSwECLQAUAAYACAAA&#10;ACEAlrfvDgACAACvBQAAEAAAAAAAAAAAAAAAAADlBQAAZHJzL2luay9pbmsxLnhtbFBLBQYAAAAA&#10;BgAGAHgBAAATCAAAAAA=&#10;">
-                      <v:imagedata r:id="rId12" o:title=""/>
+                      <v:imagedata r:id="rId13" o:title=""/>
                     </v:shape>
                   </w:pict>
                 </mc:Fallback>
@@ -2025,7 +2283,7 @@
                           </pic:cNvPicPr>
                         </pic:nvPicPr>
                         <pic:blipFill>
-                          <a:blip r:embed="rId13" cstate="print">
+                          <a:blip r:embed="rId14" cstate="print">
                             <a:extLst>
                               <a:ext uri="{28A0092B-C50C-407E-A947-70E740481C1C}">
                                 <a14:useLocalDpi xmlns:a14="http://schemas.microsoft.com/office/drawing/2010/main" val="0"/>
@@ -2185,7 +2443,7 @@
                       <wp:cNvGraphicFramePr/>
                       <a:graphic xmlns:a="http://schemas.openxmlformats.org/drawingml/2006/main">
                         <a:graphicData uri="http://schemas.microsoft.com/office/word/2010/wordprocessingInk">
-                          <w14:contentPart bwMode="auto" r:id="rId14">
+                          <w14:contentPart bwMode="auto" r:id="rId15">
                             <w14:nvContentPartPr>
                               <w14:cNvContentPartPr/>
                             </w14:nvContentPartPr>
@@ -2202,7 +2460,7 @@
                 <mc:Fallback>
                   <w:pict>
                     <v:shape w14:anchorId="79050B38" id="Ink 7" o:spid="_x0000_s1026" type="#_x0000_t75" style="position:absolute;margin-left:72.75pt;margin-top:5.95pt;width:1.45pt;height:1.45pt;z-index:251659264;visibility:visible;mso-wrap-style:square;mso-wrap-distance-left:9pt;mso-wrap-distance-top:0;mso-wrap-distance-right:9pt;mso-wrap-distance-bottom:0;mso-position-horizontal:absolute;mso-position-horizontal-relative:text;mso-position-vertical:absolute;mso-position-vertical-relative:text" o:gfxdata="UEsDBBQABgAIAAAAIQCbMyc3DAEAAC0CAAATAAAAW0NvbnRlbnRfVHlwZXNdLnhtbISRsU7DMBRF&#10;dyT+wfKKEqcdEEJJOpAyAkLlAyz7JbHqPFt+JrR/j5O2C1AyeLD97rlHdrk5DJaNEMg4rPgqLzgD&#10;VE4b7Cr+sXvOHjijKFFL6xAqfgTim/r2ptwdPRBLaaSK9zH6RyFI9TBIyp0HTDetC4OMaRs64aXa&#10;yw7EuijuhXIYAWMWJwavywZa+Wkj2x7S8ckkgCXOnk6DU1fFpffWKBmTqRhR/2jJzg15Ss4z1BtP&#10;d0mDiz8bppvrBefca3qaYDSwNxniixyShtCBBKxd41T+P2OSHChzbWsU5E2g7Zy6OF1jG9yLtFYL&#10;9DQy2CWWdl8YYFxA/RJtUuwdxgtdzJ9dfwMAAP//AwBQSwMEFAAGAAgAAAAhADj9If/WAAAAlAEA&#10;AAsAAABfcmVscy8ucmVsc6SQwWrDMAyG74O9g9F9cZrDGKNOL6PQa+kewNiKYxpbRjLZ+vYzg8Ey&#10;ettRv9D3iX9/+EyLWpElUjaw63pQmB35mIOB98vx6QWUVJu9XSijgRsKHMbHh/0ZF1vbkcyxiGqU&#10;LAbmWsur1uJmTFY6KpjbZiJOtraRgy7WXW1APfT9s+bfDBg3THXyBvjkB1CXW2nmP+wUHZPQVDtH&#10;SdM0RXePqj195DOujWI5YDXgWb5DxrVrz4G+79390xvYljm6I9uEb+S2fhyoZT96vely/AIAAP//&#10;AwBQSwMEFAAGAAgAAAAhAHbGHDd7AQAAJgMAAA4AAABkcnMvZTJvRG9jLnhtbJxSwW7CMAy9T9o/&#10;RLmPtmyCraLlMDSJwxiH7QNCmtBoTVw5gcLfzwU6yqZpEpfIsZPn9/w8me5sxbYKvQGX8WQQc6ac&#10;hMK4dcY/3l/uHjnzQbhCVOBUxvfK82l+ezNp6lQNoYSqUMgIxPm0qTNehlCnUeRlqazwA6iVo6IG&#10;tCLQFddRgaIhdFtFwzgeRQ1gUSNI5T1lZ8cizw/4WisZ3rT2KrAq409xTPRCF2AXrE5BlE9EukZR&#10;l0aeKIkrGFlhHBH4hpqJINgGzS8oaySCBx0GEmwEWhupDnpIWRL/UDZ3n62q5EFuMJXggnJhKTB0&#10;szsUrmlhK85WzSsU5I7YBOAnRBrP/2YcSc9AbizxOTqCqhKB1sGXpvacYWqKjOO8SM783fb5rGCJ&#10;Z12L7RJZ+37MmROWKJFuNuZkTSd9cfmXKtGp9BfqTqNt/SCybJdx2oF9ex7sVrvAJCXvR5SWlG+D&#10;Hubxb9ehN3dqe+Fw/95S6q13/gUAAP//AwBQSwMEFAAGAAgAAAAhAHkYvJ2/AAAAIQEAABkAAABk&#10;cnMvX3JlbHMvZTJvRG9jLnhtbC5yZWxzhM+xasQwDAbgvdB3MNobJR3KUeJkOQ6ylhRuNY6SmMSy&#10;sZzSe/t67MHBDRqE0PdLbf/rd/VDSVxgDU1VgyK2YXK8aPgeL28nUJINT2YPTBpuJNB3ry/tF+0m&#10;lyVZXRRVFBYNa87xE1HsSt5IFSJxmcwheZNLmxaMxm5mIXyv6w9M/w3o7kw1TBrSMDWgxlssyc/t&#10;MM/O0jnYwxPnBxFoD8nBX/1eUJMWyhocb1iqqcqhgF2Ld491fwAAAP//AwBQSwMEFAAGAAgAAAAh&#10;ALfAIh/eAAAACQEAAA8AAABkcnMvZG93bnJldi54bWxMj8FOwzAQRO9I/IO1SNyoE5RWJY1ToUoV&#10;qoSgNFx6c+IljojtYLtp+Hu2XOA2o32anSnWk+nZiD50zgpIZwkwtI1TnW0FvFfbuyWwEKVVsncW&#10;BXxjgHV5fVXIXLmzfcPxEFtGITbkUoCOccg5D41GI8PMDWjp9uG8kZGsb7ny8kzhpuf3SbLgRnaW&#10;Pmg54EZj83k4GQFHU222z187r/e7l8VTNbymtR+FuL2ZHlfAIk7xD4ZLfaoOJXWq3cmqwHry2XxO&#10;KIn0AdgFyJYZsPpXAC8L/n9B+QMAAP//AwBQSwMEFAAGAAgAAAAhAEumknbyAQAAjQUAABAAAABk&#10;cnMvaW5rL2luazEueG1stFRdb5swFH2f1P9geQ97WcBAShJUUvWhkSZtatV20vZIwQWr2ES2Ccm/&#10;38WAEw2YNGkTEh/XnHPP9bm+N7dHXqIDlYpVIsaeQzCiIq0yJvIYf3/ZLdYYKZ2ILCkrQWN8ogrf&#10;bq8+3DDxzssI7ggYhGrfeBnjQut95LpN0zhN4FQyd31CAveLeP/2FW97VEbfmGAaUqohlFZC06Nu&#10;ySKWxTjVR2L/B+7nqpYptcttRKbnP7RMUrqrJE+0ZSwSIWiJRMJB9w+M9GkPLwzy5FRixBkUvPAd&#10;b7laru83EEiOMb74rkGiAiUcu9OcP/8D527M2coK/FW4wqiXlNHDnKaHuxmCEJy18HwWfj8N34zQ&#10;rjE8mt/4R1ntqdSMnj3uHOkXTijtvo05nUuSqqqs28bA6JCUNfjlEXLO7bkTboz5wJh/ygemzPJd&#10;ipvyZayutWiW7rdyMzq2aoIRXPtLxt6+3oKe0njVr9gzN/S+ZpzCJOB7ewi1guLb8LOWZl74xNss&#10;iL/w1y/kOlqGUbBygnDZNtuQrzvmA+errFVh+V7l+UCbFVtpV1zDMl3YxiAOubYtfdkWU9CCsrzQ&#10;f8L2Ag3Yyp0YVKbhUT+unuhbjD+aWYUMsguYQjxEkOeFawJP8vkTGa5hKwyRzQTbvf0FAAD//wMA&#10;UEsBAi0AFAAGAAgAAAAhAJszJzcMAQAALQIAABMAAAAAAAAAAAAAAAAAAAAAAFtDb250ZW50X1R5&#10;cGVzXS54bWxQSwECLQAUAAYACAAAACEAOP0h/9YAAACUAQAACwAAAAAAAAAAAAAAAAA9AQAAX3Jl&#10;bHMvLnJlbHNQSwECLQAUAAYACAAAACEAdsYcN3sBAAAmAwAADgAAAAAAAAAAAAAAAAA8AgAAZHJz&#10;L2Uyb0RvYy54bWxQSwECLQAUAAYACAAAACEAeRi8nb8AAAAhAQAAGQAAAAAAAAAAAAAAAADjAwAA&#10;ZHJzL19yZWxzL2Uyb0RvYy54bWwucmVsc1BLAQItABQABgAIAAAAIQC3wCIf3gAAAAkBAAAPAAAA&#10;AAAAAAAAAAAAANkEAABkcnMvZG93bnJldi54bWxQSwECLQAUAAYACAAAACEAS6aSdvIBAACNBQAA&#10;EAAAAAAAAAAAAAAAAADkBQAAZHJzL2luay9pbmsxLnhtbFBLBQYAAAAABgAGAHgBAAAECAAAAAA=&#10;">
-                      <v:imagedata r:id="rId15" o:title=""/>
+                      <v:imagedata r:id="rId16" o:title=""/>
                     </v:shape>
                   </w:pict>
                 </mc:Fallback>
@@ -2398,7 +2656,7 @@
                       <wp:cNvGraphicFramePr/>
                       <a:graphic xmlns:a="http://schemas.openxmlformats.org/drawingml/2006/main">
                         <a:graphicData uri="http://schemas.microsoft.com/office/word/2010/wordprocessingInk">
-                          <w14:contentPart bwMode="auto" r:id="rId16">
+                          <w14:contentPart bwMode="auto" r:id="rId17">
                             <w14:nvContentPartPr>
                               <w14:cNvContentPartPr/>
                             </w14:nvContentPartPr>
@@ -2415,7 +2673,7 @@
                 <mc:Fallback>
                   <w:pict>
                     <v:shape w14:anchorId="606B3D00" id="Ink 8" o:spid="_x0000_s1026" type="#_x0000_t75" style="position:absolute;margin-left:-4.1pt;margin-top:5.45pt;width:1.85pt;height:5.5pt;z-index:251660288;visibility:visible;mso-wrap-style:square;mso-wrap-distance-left:9pt;mso-wrap-distance-top:0;mso-wrap-distance-right:9pt;mso-wrap-distance-bottom:0;mso-position-horizontal:absolute;mso-position-horizontal-relative:text;mso-position-vertical:absolute;mso-position-vertical-relative:text" o:gfxdata="UEsDBBQABgAIAAAAIQCbMyc3DAEAAC0CAAATAAAAW0NvbnRlbnRfVHlwZXNdLnhtbISRsU7DMBRF&#10;dyT+wfKKEqcdEEJJOpAyAkLlAyz7JbHqPFt+JrR/j5O2C1AyeLD97rlHdrk5DJaNEMg4rPgqLzgD&#10;VE4b7Cr+sXvOHjijKFFL6xAqfgTim/r2ptwdPRBLaaSK9zH6RyFI9TBIyp0HTDetC4OMaRs64aXa&#10;yw7EuijuhXIYAWMWJwavywZa+Wkj2x7S8ckkgCXOnk6DU1fFpffWKBmTqRhR/2jJzg15Ss4z1BtP&#10;d0mDiz8bppvrBefca3qaYDSwNxniixyShtCBBKxd41T+P2OSHChzbWsU5E2g7Zy6OF1jG9yLtFYL&#10;9DQy2CWWdl8YYFxA/RJtUuwdxgtdzJ9dfwMAAP//AwBQSwMEFAAGAAgAAAAhADj9If/WAAAAlAEA&#10;AAsAAABfcmVscy8ucmVsc6SQwWrDMAyG74O9g9F9cZrDGKNOL6PQa+kewNiKYxpbRjLZ+vYzg8Ey&#10;ettRv9D3iX9/+EyLWpElUjaw63pQmB35mIOB98vx6QWUVJu9XSijgRsKHMbHh/0ZF1vbkcyxiGqU&#10;LAbmWsur1uJmTFY6KpjbZiJOtraRgy7WXW1APfT9s+bfDBg3THXyBvjkB1CXW2nmP+wUHZPQVDtH&#10;SdM0RXePqj195DOujWI5YDXgWb5DxrVrz4G+79390xvYljm6I9uEb+S2fhyoZT96vely/AIAAP//&#10;AwBQSwMEFAAGAAgAAAAhAHLrrMSJAQAAKwMAAA4AAABkcnMvZTJvRG9jLnhtbJxSy07DMBC8I/EP&#10;lu80D6CUqGkPVEg9UHqADzCO3VjE3mjtNu3fs+6DtiCE1EuU3bHHMzs7HK9tw1YKvQFX8qyXcqac&#10;hMq4Rcnf355vBpz5IFwlGnCq5Bvl+Xh0fTXs2kLlUENTKWRE4nzRtSWvQ2iLJPGyVlb4HrTKEagB&#10;rQhU4iKpUHTEbpskT9N+0gFWLYJU3lN3sgP5aMuvtZLhVWuvAmtIXTpISV8o+WMafzC2+vktZx8l&#10;Hzw8pDwZDUWxQNHWRu5FiQs0WWEcSfimmogg2BLNLyprJIIHHXoSbAJaG6m2jshblv7wNnWf0Vd2&#10;J5dYSHBBuTAXGA7T2wKXPGEbmkD3AhXlI5YB+J6R5vN/HDvRE5BLS3p2maBqRKCF8LVpPc25MFXJ&#10;cVplR/1u9XR0MMejr9lqjiyep8VxwpIk8s0GMZqD9dn5XUKSPfQX61qjjXmQWLYuOWW/id9t3God&#10;mKRmnvWpLwm4z2mzInig3V0/VCejpyNnIZ/W8frJjo++AAAA//8DAFBLAwQUAAYACAAAACEAeRi8&#10;nb8AAAAhAQAAGQAAAGRycy9fcmVscy9lMm9Eb2MueG1sLnJlbHOEz7FqxDAMBuC90Hcw2hslHcpR&#10;4mQ5DrKWFG41jpKYxLKxnNJ7+3rswcENGoTQ90tt/+t39UNJXGANTVWDIrZhcrxo+B4vbydQkg1P&#10;Zg9MGm4k0HevL+0X7SaXJVldFFUUFg1rzvETUexK3kgVInGZzCF5k0ubFozGbmYhfK/rD0z/Deju&#10;TDVMGtIwNaDGWyzJz+0wz87SOdjDE+cHEWgPycFf/V5QkxbKGhxvWKqpyqGAXYt3j3V/AAAA//8D&#10;AFBLAwQUAAYACAAAACEAfLi49d8AAAAHAQAADwAAAGRycy9kb3ducmV2LnhtbEyOzU7CQBSF9ya+&#10;w+SauDFlSiMGaqcEjcQFiQmgrofOpa127jQzAxSe3utKl+cn53zFfLCdOKIPrSMF41EKAqlypqVa&#10;wft2mUxBhKjJ6M4RKjhjgHl5fVXo3LgTrfG4ibXgEQq5VtDE2OdShqpBq8PI9Uic7Z23OrL0tTRe&#10;n3jcdjJL0wdpdUv80OgenxusvjcHq2C9/7xcFl9P7dvdx+u2P1d++ZKtlLq9GRaPICIO8a8Mv/iM&#10;DiUz7dyBTBCdgmSacZP9dAaC8+R+AmKnIBvPQJaF/M9f/gAAAP//AwBQSwMEFAAGAAgAAAAhAEzH&#10;z6wTAgAA2wUAABAAAABkcnMvaW5rL2luazEueG1stFTfi5wwEH4v9H8I6UNfVo0/dlfl3KMPt1Bo&#10;aeldoX30NKfhNC4x7o//vmOM2aVqodAS0HHG+fJNvsnc3Z/rCh2paFnDE+zaBCPKsyZnvEjw96e9&#10;FWLUypTnadVwmuALbfH97u2bO8Zf6yqGJwIE3vZWXSW4lPIQO87pdLJPvt2IwvEI8Z2P/PXzJ7zT&#10;WTl9YZxJ2LIdXVnDJT3LHixmeYIzeSbmf8B+bDqRURPuPSK7/iFFmtF9I+pUGsQy5ZxWiKc18P6B&#10;kbwcwGCwT0EFRjWDgi3PdoNtED5E4EjPCb757oBiC0xq7Mxj/vwPmPspZk/L97abLUaaUk6PS5y+&#10;fFgA2ICyJr1YTH+YT48m2Y4SPF4++K+iOVAhGb1qPCiiAxeUDd9KnEElQdum6vrGwOiYVh3o5RJy&#10;3dt1ZtSY4oEw/xQPRFnEuyU3p8uUXS/RItxv5eZ0KtUMIqj2l4haPi2BhlRa6Yi5c2PvS1ZTmAT1&#10;wVxC2ULxvftRCjUvPOJGFvEsL3wi63jtx75vh+uob7Zxv+Gaj5jPomtLg/csrhdaRUylQ3EnlsvS&#10;NAaxydq09G1bzKWWlBWl/FOuJqiSDd2ZQaUaHulx9Y2+JPidmlVIZQ4OVYiLCPKDgMCLrN6Tca0w&#10;GddKxVQcLCsIlekjP0SDaXmWu7W07SLP035iuVa0Uf7xYBUtwxvE2/0CAAD//wMAUEsBAi0AFAAG&#10;AAgAAAAhAJszJzcMAQAALQIAABMAAAAAAAAAAAAAAAAAAAAAAFtDb250ZW50X1R5cGVzXS54bWxQ&#10;SwECLQAUAAYACAAAACEAOP0h/9YAAACUAQAACwAAAAAAAAAAAAAAAAA9AQAAX3JlbHMvLnJlbHNQ&#10;SwECLQAUAAYACAAAACEAcuusxIkBAAArAwAADgAAAAAAAAAAAAAAAAA8AgAAZHJzL2Uyb0RvYy54&#10;bWxQSwECLQAUAAYACAAAACEAeRi8nb8AAAAhAQAAGQAAAAAAAAAAAAAAAADxAwAAZHJzL19yZWxz&#10;L2Uyb0RvYy54bWwucmVsc1BLAQItABQABgAIAAAAIQB8uLj13wAAAAcBAAAPAAAAAAAAAAAAAAAA&#10;AOcEAABkcnMvZG93bnJldi54bWxQSwECLQAUAAYACAAAACEATMfPrBMCAADbBQAAEAAAAAAAAAAA&#10;AAAAAADzBQAAZHJzL2luay9pbmsxLnhtbFBLBQYAAAAABgAGAHgBAAA0CAAAAAA=&#10;">
-                      <v:imagedata r:id="rId17" o:title=""/>
+                      <v:imagedata r:id="rId18" o:title=""/>
                     </v:shape>
                   </w:pict>
                 </mc:Fallback>
@@ -4369,7 +4627,7 @@
 </file>
 
 <file path=customXml/itemProps1.xml><?xml version="1.0" encoding="utf-8"?>
-<ds:datastoreItem xmlns:ds="http://schemas.openxmlformats.org/officeDocument/2006/customXml" ds:itemID="{2609615E-9762-4A66-AD10-36811AEA7F78}">
+<ds:datastoreItem xmlns:ds="http://schemas.openxmlformats.org/officeDocument/2006/customXml" ds:itemID="{E80EA201-9DA8-4128-8782-E5F879EB44BC}">
   <ds:schemaRefs>
     <ds:schemaRef ds:uri="http://schemas.openxmlformats.org/officeDocument/2006/bibliography"/>
   </ds:schemaRefs>

</xml_diff>

<commit_message>
Team CV updated again
</commit_message>
<xml_diff>
--- a/Caddie_McGookey_Xu_Ceo.docx
+++ b/Caddie_McGookey_Xu_Ceo.docx
@@ -277,7 +277,7 @@
           </w:tcPr>
           <w:p>
             <w:r>
-              <w:t>Team Summary (max 200 words)</w:t>
+              <w:t>Team Summary</w:t>
             </w:r>
           </w:p>
         </w:tc>
@@ -363,7 +363,15 @@
                 <w:sz w:val="21"/>
                 <w:szCs w:val="21"/>
               </w:rPr>
-              <w:t>student #1 (</w:t>
+              <w:t>S</w:t>
+            </w:r>
+            <w:r>
+              <w:rPr>
+                <w:rFonts w:ascii="Arial" w:hAnsi="Arial" w:cs="Arial"/>
+                <w:sz w:val="21"/>
+                <w:szCs w:val="21"/>
+              </w:rPr>
+              <w:t>tudent #1 (</w:t>
             </w:r>
             <w:r>
               <w:rPr>
@@ -479,6 +487,9 @@
             </w:r>
             <w:r>
               <w:t xml:space="preserve"> programming languages.</w:t>
+            </w:r>
+            <w:r>
+              <w:t xml:space="preserve"> Also interested in data mining.</w:t>
             </w:r>
             <w:bookmarkStart w:id="0" w:name="_GoBack"/>
             <w:bookmarkEnd w:id="0"/>
@@ -690,7 +701,7 @@
                 <v:shape id="_x0000_i1025" type="#_x0000_t75" style="width:146pt;height:139.5pt" o:ole="">
                   <v:imagedata r:id="rId6" o:title=""/>
                 </v:shape>
-                <o:OLEObject Type="Embed" ProgID="PBrush" ShapeID="_x0000_i1025" DrawAspect="Content" ObjectID="_1612976206" r:id="rId7"/>
+                <o:OLEObject Type="Embed" ProgID="PBrush" ShapeID="_x0000_i1025" DrawAspect="Content" ObjectID="_1612976450" r:id="rId7"/>
               </w:object>
             </w:r>
           </w:p>
@@ -4627,7 +4638,7 @@
 </file>
 
 <file path=customXml/itemProps1.xml><?xml version="1.0" encoding="utf-8"?>
-<ds:datastoreItem xmlns:ds="http://schemas.openxmlformats.org/officeDocument/2006/customXml" ds:itemID="{E80EA201-9DA8-4128-8782-E5F879EB44BC}">
+<ds:datastoreItem xmlns:ds="http://schemas.openxmlformats.org/officeDocument/2006/customXml" ds:itemID="{1C921943-9171-4B8B-8197-043F1D289ABB}">
   <ds:schemaRefs>
     <ds:schemaRef ds:uri="http://schemas.openxmlformats.org/officeDocument/2006/bibliography"/>
   </ds:schemaRefs>

</xml_diff>